<commit_message>
Subiendo los cambios relacionados con el dataset de wisconsin cancer
</commit_message>
<xml_diff>
--- a/Doc_practicas.docx
+++ b/Doc_practicas.docx
@@ -10,6 +10,7 @@
           <w:docPartUnique/>
         </w:docPartObj>
       </w:sdtPr>
+      <w:sdtEndPr/>
       <w:sdtContent>
         <w:p/>
         <w:p>
@@ -108,6 +109,7 @@
                                     <w:dataBinding w:prefixMappings="xmlns:ns0='http://purl.org/dc/elements/1.1/' xmlns:ns1='http://schemas.openxmlformats.org/package/2006/metadata/core-properties' " w:xpath="/ns1:coreProperties[1]/ns0:title[1]" w:storeItemID="{6C3C8BC8-F283-45AE-878A-BAB7291924A1}"/>
                                     <w:text/>
                                   </w:sdtPr>
+                                  <w:sdtEndPr/>
                                   <w:sdtContent>
                                     <w:r>
                                       <w:rPr>
@@ -115,7 +117,7 @@
                                         <w:sz w:val="72"/>
                                         <w:szCs w:val="72"/>
                                       </w:rPr>
-                                      <w:t>Práctica 1 - Iris</w:t>
+                                      <w:t>Práctica 1</w:t>
                                     </w:r>
                                   </w:sdtContent>
                                 </w:sdt>
@@ -134,6 +136,7 @@
                                   <w:dataBinding w:prefixMappings="xmlns:ns0='http://purl.org/dc/elements/1.1/' xmlns:ns1='http://schemas.openxmlformats.org/package/2006/metadata/core-properties' " w:xpath="/ns1:coreProperties[1]/ns0:subject[1]" w:storeItemID="{6C3C8BC8-F283-45AE-878A-BAB7291924A1}"/>
                                   <w:text/>
                                 </w:sdtPr>
+                                <w:sdtEndPr/>
                                 <w:sdtContent>
                                   <w:p>
                                     <w:pPr>
@@ -172,6 +175,7 @@
                                   <w:dataBinding w:prefixMappings="xmlns:ns0='http://purl.org/dc/elements/1.1/' xmlns:ns1='http://schemas.openxmlformats.org/package/2006/metadata/core-properties' " w:xpath="/ns1:coreProperties[1]/ns0:creator[1]" w:storeItemID="{6C3C8BC8-F283-45AE-878A-BAB7291924A1}"/>
                                   <w:text/>
                                 </w:sdtPr>
+                                <w:sdtEndPr/>
                                 <w:sdtContent>
                                   <w:p>
                                     <w:pPr>
@@ -269,6 +273,7 @@
                               <w:dataBinding w:prefixMappings="xmlns:ns0='http://purl.org/dc/elements/1.1/' xmlns:ns1='http://schemas.openxmlformats.org/package/2006/metadata/core-properties' " w:xpath="/ns1:coreProperties[1]/ns0:title[1]" w:storeItemID="{6C3C8BC8-F283-45AE-878A-BAB7291924A1}"/>
                               <w:text/>
                             </w:sdtPr>
+                            <w:sdtEndPr/>
                             <w:sdtContent>
                               <w:r>
                                 <w:rPr>
@@ -276,7 +281,7 @@
                                   <w:sz w:val="72"/>
                                   <w:szCs w:val="72"/>
                                 </w:rPr>
-                                <w:t>Práctica 1 - Iris</w:t>
+                                <w:t>Práctica 1</w:t>
                               </w:r>
                             </w:sdtContent>
                           </w:sdt>
@@ -295,6 +300,7 @@
                             <w:dataBinding w:prefixMappings="xmlns:ns0='http://purl.org/dc/elements/1.1/' xmlns:ns1='http://schemas.openxmlformats.org/package/2006/metadata/core-properties' " w:xpath="/ns1:coreProperties[1]/ns0:subject[1]" w:storeItemID="{6C3C8BC8-F283-45AE-878A-BAB7291924A1}"/>
                             <w:text/>
                           </w:sdtPr>
+                          <w:sdtEndPr/>
                           <w:sdtContent>
                             <w:p>
                               <w:pPr>
@@ -333,6 +339,7 @@
                             <w:dataBinding w:prefixMappings="xmlns:ns0='http://purl.org/dc/elements/1.1/' xmlns:ns1='http://schemas.openxmlformats.org/package/2006/metadata/core-properties' " w:xpath="/ns1:coreProperties[1]/ns0:creator[1]" w:storeItemID="{6C3C8BC8-F283-45AE-878A-BAB7291924A1}"/>
                             <w:text/>
                           </w:sdtPr>
+                          <w:sdtEndPr/>
                           <w:sdtContent>
                             <w:p>
                               <w:pPr>
@@ -471,6 +478,7 @@
                                     <w:calendar w:val="gregorian"/>
                                   </w:date>
                                 </w:sdtPr>
+                                <w:sdtEndPr/>
                                 <w:sdtContent>
                                   <w:p>
                                     <w:pPr>
@@ -537,6 +545,7 @@
                               <w:calendar w:val="gregorian"/>
                             </w:date>
                           </w:sdtPr>
+                          <w:sdtEndPr/>
                           <w:sdtContent>
                             <w:p>
                               <w:pPr>
@@ -613,24 +622,38 @@
     </w:p>
     <w:p>
       <w:pPr>
-        <w:pStyle w:val="Ttulo1"/>
-      </w:pPr>
-      <w:r>
-        <w:t>2. Metodología</w:t>
+        <w:pStyle w:val="Prrafodelista"/>
+        <w:numPr>
+          <w:ilvl w:val="0"/>
+          <w:numId w:val="1"/>
+        </w:numPr>
+      </w:pPr>
+      <w:r>
+        <w:t xml:space="preserve">Árboles de Decisión: </w:t>
+      </w:r>
+      <w:r>
+        <w:t>entrenamiento con 10 modelos</w:t>
       </w:r>
     </w:p>
     <w:p>
-      <w:r>
-        <w:t>La metodología empleada para todos los modelos fue K-</w:t>
-      </w:r>
-      <w:proofErr w:type="spellStart"/>
-      <w:r>
-        <w:t>fold</w:t>
-      </w:r>
-      <w:proofErr w:type="spellEnd"/>
-      <w:r>
-        <w:t xml:space="preserve"> con k = 10.</w:t>
-      </w:r>
+      <w:pPr>
+        <w:pStyle w:val="Ttulo1"/>
+      </w:pPr>
+      <w:r>
+        <w:t>2. Metodología</w:t>
+      </w:r>
+    </w:p>
+    <w:p>
+      <w:r>
+        <w:t>La metodología empleada para todos los modelos fue K-fold con k = 10.</w:t>
+      </w:r>
+    </w:p>
+    <w:p>
+      <w:r>
+        <w:t>Se han usado dos datasets: iris y cancer Wisconsin. Para el segundo ha sido necesario realizar un preprocesado de los datos ya que el dataset contenía missing values que se han decidido sustituir por la media del atributo en el qie se encontraban.</w:t>
+      </w:r>
+      <w:bookmarkStart w:id="0" w:name="_GoBack"/>
+      <w:bookmarkEnd w:id="0"/>
     </w:p>
     <w:p>
       <w:pPr>
@@ -653,13 +676,8 @@
           <w:numId w:val="2"/>
         </w:numPr>
       </w:pPr>
-      <w:proofErr w:type="spellStart"/>
-      <w:r>
-        <w:t>Accuracy</w:t>
-      </w:r>
-      <w:proofErr w:type="spellEnd"/>
-      <w:r>
-        <w:t xml:space="preserve"> – </w:t>
+      <w:r>
+        <w:t xml:space="preserve">Accuracy – </w:t>
       </w:r>
       <w:r>
         <w:t>Exactitud</w:t>
@@ -673,13 +691,8 @@
           <w:numId w:val="2"/>
         </w:numPr>
       </w:pPr>
-      <w:proofErr w:type="spellStart"/>
-      <w:r>
-        <w:t>Recall</w:t>
-      </w:r>
-      <w:proofErr w:type="spellEnd"/>
-      <w:r>
-        <w:t xml:space="preserve"> – Sensibilidad</w:t>
+      <w:r>
+        <w:t>Recall – Sensibilidad</w:t>
       </w:r>
     </w:p>
     <w:p>
@@ -735,11 +748,11 @@
         <w:pStyle w:val="Ttulo1"/>
       </w:pPr>
       <w:r>
+        <w:lastRenderedPageBreak/>
         <w:t>4. Resultados</w:t>
       </w:r>
     </w:p>
     <w:p>
-      <w:bookmarkStart w:id="0" w:name="_GoBack"/>
       <w:r>
         <w:rPr>
           <w:noProof/>
@@ -786,7 +799,6 @@
           </wp:inline>
         </w:drawing>
       </w:r>
-      <w:bookmarkEnd w:id="0"/>
     </w:p>
     <w:sectPr>
       <w:pgSz w:w="11906" w:h="16838"/>
@@ -1160,6 +1172,7 @@
     <w:lsdException w:name="HTML Sample" w:semiHidden="1" w:unhideWhenUsed="1"/>
     <w:lsdException w:name="HTML Typewriter" w:semiHidden="1" w:unhideWhenUsed="1"/>
     <w:lsdException w:name="HTML Variable" w:semiHidden="1" w:unhideWhenUsed="1"/>
+    <w:lsdException w:name="Normal Table" w:semiHidden="1" w:unhideWhenUsed="1"/>
     <w:lsdException w:name="annotation subject" w:semiHidden="1" w:unhideWhenUsed="1"/>
     <w:lsdException w:name="No List" w:semiHidden="1" w:unhideWhenUsed="1"/>
     <w:lsdException w:name="Outline List 1" w:semiHidden="1" w:unhideWhenUsed="1"/>
@@ -1206,8 +1219,10 @@
     <w:lsdException w:name="Table Subtle 2" w:semiHidden="1" w:unhideWhenUsed="1"/>
     <w:lsdException w:name="Table Web 1" w:semiHidden="1" w:unhideWhenUsed="1"/>
     <w:lsdException w:name="Table Web 2" w:semiHidden="1" w:unhideWhenUsed="1"/>
+    <w:lsdException w:name="Table Web 3" w:semiHidden="1" w:unhideWhenUsed="1"/>
     <w:lsdException w:name="Balloon Text" w:semiHidden="1" w:unhideWhenUsed="1"/>
     <w:lsdException w:name="Table Grid" w:uiPriority="39"/>
+    <w:lsdException w:name="Table Theme" w:semiHidden="1" w:unhideWhenUsed="1"/>
     <w:lsdException w:name="Placeholder Text" w:semiHidden="1"/>
     <w:lsdException w:name="No Spacing" w:uiPriority="1" w:qFormat="1"/>
     <w:lsdException w:name="Light Shading" w:uiPriority="60"/>

</xml_diff>